<commit_message>
add value tags to all form responses and add the start of my jquery
</commit_message>
<xml_diff>
--- a/text /quick references.docx
+++ b/text /quick references.docx
@@ -46,354 +46,475 @@
       </w:r>
     </w:p>
     <w:p>
-      <w:r>
-        <w:t>#</w:t>
-      </w:r>
-      <w:r>
-        <w:t>urban</w:t>
-      </w:r>
-      <w:r>
-        <w:tab/>
-      </w:r>
-      <w:r>
-        <w:tab/>
-      </w:r>
-      <w:r>
-        <w:tab/>
-      </w:r>
-      <w:r>
-        <w:tab/>
-      </w:r>
-      <w:r>
-        <w:t>urban</w:t>
-      </w:r>
-    </w:p>
-    <w:p>
-      <w:r>
-        <w:t>#</w:t>
-      </w:r>
-      <w:r>
-        <w:t>activity</w:t>
-      </w:r>
-      <w:r>
-        <w:tab/>
-      </w:r>
-      <w:r>
-        <w:tab/>
-      </w:r>
-      <w:r>
-        <w:tab/>
-      </w:r>
-      <w:r>
-        <w:t>activity</w:t>
-      </w:r>
-    </w:p>
-    <w:p>
-      <w:pPr>
-        <w:tabs>
-          <w:tab w:val="left" w:pos="2700"/>
-        </w:tabs>
-      </w:pPr>
-      <w:r>
-        <w:t>#</w:t>
-      </w:r>
-      <w:r>
-        <w:t>adventure</w:t>
-      </w:r>
-      <w:r>
-        <w:tab/>
-      </w:r>
-      <w:r>
-        <w:tab/>
-      </w:r>
-      <w:r>
-        <w:t>adventure</w:t>
-      </w:r>
-      <w:r>
-        <w:tab/>
-      </w:r>
-    </w:p>
-    <w:p>
-      <w:pPr>
-        <w:tabs>
-          <w:tab w:val="left" w:pos="2700"/>
-        </w:tabs>
-      </w:pPr>
-      <w:r>
-        <w:t>#</w:t>
-      </w:r>
-      <w:r>
-        <w:t>plans</w:t>
-      </w:r>
-      <w:r>
-        <w:tab/>
-      </w:r>
-      <w:r>
-        <w:tab/>
-      </w:r>
-      <w:r>
-        <w:t>plans</w:t>
-      </w:r>
-    </w:p>
-    <w:p>
-      <w:pPr>
-        <w:tabs>
-          <w:tab w:val="left" w:pos="2700"/>
-        </w:tabs>
-      </w:pPr>
-    </w:p>
-    <w:p>
-      <w:pPr>
-        <w:tabs>
-          <w:tab w:val="left" w:pos="2700"/>
-        </w:tabs>
-      </w:pPr>
-      <w:r>
-        <w:t>#</w:t>
-      </w:r>
-      <w:proofErr w:type="spellStart"/>
-      <w:r>
-        <w:t>athens</w:t>
-      </w:r>
-      <w:proofErr w:type="spellEnd"/>
-      <w:r>
-        <w:t xml:space="preserve"> </w:t>
-      </w:r>
-      <w:r>
-        <w:tab/>
-      </w:r>
-      <w:r>
-        <w:tab/>
-        <w:t>Athens</w:t>
-      </w:r>
-    </w:p>
-    <w:p>
-      <w:pPr>
-        <w:tabs>
-          <w:tab w:val="left" w:pos="2700"/>
-        </w:tabs>
-      </w:pPr>
-      <w:r>
-        <w:t>#</w:t>
-      </w:r>
-      <w:proofErr w:type="spellStart"/>
-      <w:r>
-        <w:t>hongkong</w:t>
-      </w:r>
-      <w:proofErr w:type="spellEnd"/>
-      <w:r>
-        <w:tab/>
-      </w:r>
-      <w:r>
-        <w:tab/>
-      </w:r>
-      <w:proofErr w:type="spellStart"/>
-      <w:r>
-        <w:t>hongkong</w:t>
-      </w:r>
-      <w:proofErr w:type="spellEnd"/>
-    </w:p>
-    <w:p>
-      <w:pPr>
-        <w:tabs>
-          <w:tab w:val="left" w:pos="2700"/>
-        </w:tabs>
-      </w:pPr>
-      <w:r>
-        <w:t>#</w:t>
-      </w:r>
-      <w:proofErr w:type="spellStart"/>
-      <w:r>
-        <w:t>belize</w:t>
-      </w:r>
-      <w:proofErr w:type="spellEnd"/>
-      <w:r>
-        <w:tab/>
-      </w:r>
-      <w:r>
-        <w:tab/>
-      </w:r>
-      <w:proofErr w:type="spellStart"/>
-      <w:r>
-        <w:t>belize</w:t>
-      </w:r>
-      <w:proofErr w:type="spellEnd"/>
-    </w:p>
-    <w:p>
-      <w:pPr>
-        <w:tabs>
-          <w:tab w:val="left" w:pos="2700"/>
-        </w:tabs>
-      </w:pPr>
-      <w:r>
-        <w:t>#</w:t>
-      </w:r>
-      <w:proofErr w:type="spellStart"/>
-      <w:r>
-        <w:t>newzealand</w:t>
-      </w:r>
-      <w:proofErr w:type="spellEnd"/>
-      <w:r>
-        <w:tab/>
-      </w:r>
-      <w:r>
-        <w:tab/>
-      </w:r>
-      <w:proofErr w:type="spellStart"/>
-      <w:r>
-        <w:t>newzealand</w:t>
-      </w:r>
-      <w:proofErr w:type="spellEnd"/>
-    </w:p>
-    <w:p>
-      <w:pPr>
-        <w:tabs>
-          <w:tab w:val="left" w:pos="2700"/>
-        </w:tabs>
-      </w:pPr>
-      <w:r>
-        <w:t>#</w:t>
-      </w:r>
-      <w:proofErr w:type="spellStart"/>
-      <w:r>
-        <w:t>india</w:t>
-      </w:r>
-      <w:proofErr w:type="spellEnd"/>
-      <w:r>
-        <w:tab/>
-      </w:r>
-      <w:r>
-        <w:tab/>
-      </w:r>
-      <w:proofErr w:type="spellStart"/>
-      <w:r>
-        <w:t>india</w:t>
-      </w:r>
-      <w:proofErr w:type="spellEnd"/>
-    </w:p>
-    <w:p>
-      <w:pPr>
-        <w:tabs>
-          <w:tab w:val="left" w:pos="2700"/>
-        </w:tabs>
-      </w:pPr>
-      <w:r>
-        <w:t>#</w:t>
-      </w:r>
-      <w:proofErr w:type="spellStart"/>
-      <w:r>
-        <w:t>tahoe</w:t>
-      </w:r>
-      <w:proofErr w:type="spellEnd"/>
-      <w:r>
-        <w:tab/>
-      </w:r>
-      <w:r>
-        <w:tab/>
-      </w:r>
-      <w:proofErr w:type="spellStart"/>
-      <w:r>
-        <w:t>tahoe</w:t>
-      </w:r>
-      <w:proofErr w:type="spellEnd"/>
-    </w:p>
-    <w:p>
-      <w:pPr>
-        <w:tabs>
-          <w:tab w:val="left" w:pos="2700"/>
-        </w:tabs>
-      </w:pPr>
-      <w:r>
-        <w:t>#</w:t>
-      </w:r>
-      <w:proofErr w:type="spellStart"/>
-      <w:r>
-        <w:t>portland</w:t>
-      </w:r>
-      <w:proofErr w:type="spellEnd"/>
-      <w:r>
-        <w:tab/>
-      </w:r>
-      <w:r>
-        <w:tab/>
-      </w:r>
-      <w:proofErr w:type="spellStart"/>
-      <w:r>
-        <w:t>portland</w:t>
-      </w:r>
-      <w:proofErr w:type="spellEnd"/>
-    </w:p>
-    <w:p>
-      <w:pPr>
-        <w:tabs>
-          <w:tab w:val="left" w:pos="2700"/>
-        </w:tabs>
-      </w:pPr>
-      <w:r>
-        <w:t>#</w:t>
-      </w:r>
-      <w:proofErr w:type="spellStart"/>
-      <w:r>
-        <w:t>newyork</w:t>
-      </w:r>
-      <w:proofErr w:type="spellEnd"/>
-      <w:r>
-        <w:tab/>
-      </w:r>
-      <w:r>
-        <w:tab/>
-      </w:r>
-      <w:proofErr w:type="spellStart"/>
-      <w:r>
-        <w:t>newyork</w:t>
-      </w:r>
-      <w:proofErr w:type="spellEnd"/>
-    </w:p>
-    <w:p>
-      <w:pPr>
-        <w:tabs>
-          <w:tab w:val="left" w:pos="2700"/>
-        </w:tabs>
-      </w:pPr>
-      <w:r>
-        <w:t>#</w:t>
-      </w:r>
-      <w:proofErr w:type="spellStart"/>
-      <w:r>
-        <w:t>asheville</w:t>
-      </w:r>
-      <w:proofErr w:type="spellEnd"/>
-      <w:r>
-        <w:tab/>
-      </w:r>
-      <w:r>
-        <w:tab/>
-      </w:r>
-      <w:proofErr w:type="spellStart"/>
-      <w:r>
-        <w:t>asheville</w:t>
-      </w:r>
-      <w:proofErr w:type="spellEnd"/>
-    </w:p>
-    <w:p>
-      <w:pPr>
-        <w:tabs>
-          <w:tab w:val="left" w:pos="2700"/>
-        </w:tabs>
-      </w:pPr>
-      <w:r>
-        <w:t>#</w:t>
-      </w:r>
-      <w:proofErr w:type="spellStart"/>
-      <w:r>
-        <w:t>neworleans</w:t>
-      </w:r>
-      <w:proofErr w:type="spellEnd"/>
-      <w:r>
-        <w:tab/>
+      <w:proofErr w:type="spellStart"/>
+      <w:r>
+        <w:t>yespassport</w:t>
+      </w:r>
+      <w:proofErr w:type="spellEnd"/>
+    </w:p>
+    <w:p>
+      <w:r>
+        <w:t>nopassport</w:t>
       </w:r>
       <w:bookmarkStart w:id="0" w:name="_GoBack"/>
       <w:bookmarkEnd w:id="0"/>
+    </w:p>
+    <w:p/>
+    <w:p>
+      <w:r>
+        <w:t>#</w:t>
+      </w:r>
+      <w:r>
+        <w:t>urban</w:t>
+      </w:r>
+      <w:r>
+        <w:tab/>
+      </w:r>
+      <w:r>
+        <w:tab/>
+      </w:r>
+      <w:r>
+        <w:tab/>
+      </w:r>
+      <w:r>
+        <w:tab/>
+      </w:r>
+      <w:r>
+        <w:t>urban</w:t>
+      </w:r>
+    </w:p>
+    <w:p>
+      <w:r>
+        <w:t>rural</w:t>
+      </w:r>
+    </w:p>
+    <w:p>
+      <w:r>
+        <w:t>city</w:t>
+      </w:r>
+    </w:p>
+    <w:p/>
+    <w:p>
+      <w:r>
+        <w:t>#</w:t>
+      </w:r>
+      <w:r>
+        <w:t>activity</w:t>
+      </w:r>
+      <w:r>
+        <w:tab/>
+      </w:r>
+      <w:r>
+        <w:tab/>
+      </w:r>
+      <w:r>
+        <w:tab/>
+      </w:r>
+      <w:r>
+        <w:t>activity</w:t>
+      </w:r>
+    </w:p>
+    <w:p>
+      <w:r>
+        <w:t>art</w:t>
+      </w:r>
+    </w:p>
+    <w:p>
+      <w:r>
+        <w:t>nature</w:t>
+      </w:r>
+    </w:p>
+    <w:p>
+      <w:r>
+        <w:t>food</w:t>
+      </w:r>
+    </w:p>
+    <w:p>
+      <w:r>
+        <w:t>culture</w:t>
+      </w:r>
+    </w:p>
+    <w:p>
+      <w:r>
+        <w:t>relax</w:t>
+      </w:r>
+    </w:p>
+    <w:p/>
+    <w:p>
+      <w:pPr>
+        <w:tabs>
+          <w:tab w:val="left" w:pos="2700"/>
+        </w:tabs>
+      </w:pPr>
+      <w:r>
+        <w:t>#</w:t>
+      </w:r>
+      <w:r>
+        <w:t>adventure</w:t>
+      </w:r>
+      <w:r>
+        <w:tab/>
+      </w:r>
+      <w:r>
+        <w:tab/>
+      </w:r>
+      <w:r>
+        <w:t>adventure</w:t>
+      </w:r>
+    </w:p>
+    <w:p>
+      <w:pPr>
+        <w:tabs>
+          <w:tab w:val="left" w:pos="2700"/>
+        </w:tabs>
+      </w:pPr>
+      <w:proofErr w:type="spellStart"/>
+      <w:r>
+        <w:t>highadventure</w:t>
+      </w:r>
+      <w:proofErr w:type="spellEnd"/>
+    </w:p>
+    <w:p>
+      <w:pPr>
+        <w:tabs>
+          <w:tab w:val="left" w:pos="2700"/>
+        </w:tabs>
+      </w:pPr>
+      <w:proofErr w:type="spellStart"/>
+      <w:r>
+        <w:t>medadventure</w:t>
+      </w:r>
+      <w:proofErr w:type="spellEnd"/>
+    </w:p>
+    <w:p>
+      <w:pPr>
+        <w:tabs>
+          <w:tab w:val="left" w:pos="2700"/>
+        </w:tabs>
+      </w:pPr>
+      <w:proofErr w:type="spellStart"/>
+      <w:r>
+        <w:t>lowadventure</w:t>
+      </w:r>
+      <w:proofErr w:type="spellEnd"/>
+    </w:p>
+    <w:p>
+      <w:pPr>
+        <w:tabs>
+          <w:tab w:val="left" w:pos="2700"/>
+        </w:tabs>
+      </w:pPr>
+      <w:r>
+        <w:tab/>
+      </w:r>
+    </w:p>
+    <w:p>
+      <w:pPr>
+        <w:tabs>
+          <w:tab w:val="left" w:pos="2700"/>
+        </w:tabs>
+      </w:pPr>
+      <w:r>
+        <w:t>#</w:t>
+      </w:r>
+      <w:r>
+        <w:t>plans</w:t>
+      </w:r>
+      <w:r>
+        <w:tab/>
+      </w:r>
+      <w:r>
+        <w:tab/>
+      </w:r>
+      <w:r>
+        <w:t>plans</w:t>
+      </w:r>
+    </w:p>
+    <w:p>
+      <w:pPr>
+        <w:tabs>
+          <w:tab w:val="left" w:pos="2700"/>
+        </w:tabs>
+      </w:pPr>
+      <w:proofErr w:type="spellStart"/>
+      <w:r>
+        <w:t>highplan</w:t>
+      </w:r>
+      <w:proofErr w:type="spellEnd"/>
+    </w:p>
+    <w:p>
+      <w:pPr>
+        <w:tabs>
+          <w:tab w:val="left" w:pos="2700"/>
+        </w:tabs>
+      </w:pPr>
+      <w:proofErr w:type="spellStart"/>
+      <w:r>
+        <w:t>medplan</w:t>
+      </w:r>
+      <w:proofErr w:type="spellEnd"/>
+    </w:p>
+    <w:p>
+      <w:pPr>
+        <w:tabs>
+          <w:tab w:val="left" w:pos="2700"/>
+        </w:tabs>
+      </w:pPr>
+      <w:proofErr w:type="spellStart"/>
+      <w:r>
+        <w:t>lowplan</w:t>
+      </w:r>
+      <w:proofErr w:type="spellEnd"/>
+    </w:p>
+    <w:p>
+      <w:pPr>
+        <w:tabs>
+          <w:tab w:val="left" w:pos="2700"/>
+        </w:tabs>
+      </w:pPr>
+    </w:p>
+    <w:p>
+      <w:pPr>
+        <w:tabs>
+          <w:tab w:val="left" w:pos="2700"/>
+        </w:tabs>
+      </w:pPr>
+      <w:r>
+        <w:t xml:space="preserve">#athens </w:t>
+      </w:r>
+      <w:r>
+        <w:tab/>
+      </w:r>
+      <w:r>
+        <w:tab/>
+        <w:t>Athens</w:t>
+      </w:r>
+    </w:p>
+    <w:p>
+      <w:pPr>
+        <w:tabs>
+          <w:tab w:val="left" w:pos="2700"/>
+        </w:tabs>
+      </w:pPr>
+      <w:r>
+        <w:t>#</w:t>
+      </w:r>
+      <w:proofErr w:type="spellStart"/>
+      <w:r>
+        <w:t>hongkong</w:t>
+      </w:r>
+      <w:proofErr w:type="spellEnd"/>
+      <w:r>
+        <w:tab/>
+      </w:r>
+      <w:r>
+        <w:tab/>
+      </w:r>
+      <w:proofErr w:type="spellStart"/>
+      <w:r>
+        <w:t>hongkong</w:t>
+      </w:r>
+      <w:proofErr w:type="spellEnd"/>
+    </w:p>
+    <w:p>
+      <w:pPr>
+        <w:tabs>
+          <w:tab w:val="left" w:pos="2700"/>
+        </w:tabs>
+      </w:pPr>
+      <w:r>
+        <w:t>#</w:t>
+      </w:r>
+      <w:proofErr w:type="spellStart"/>
+      <w:r>
+        <w:t>belize</w:t>
+      </w:r>
+      <w:proofErr w:type="spellEnd"/>
+      <w:r>
+        <w:tab/>
+      </w:r>
+      <w:r>
+        <w:tab/>
+      </w:r>
+      <w:proofErr w:type="spellStart"/>
+      <w:r>
+        <w:t>belize</w:t>
+      </w:r>
+      <w:proofErr w:type="spellEnd"/>
+    </w:p>
+    <w:p>
+      <w:pPr>
+        <w:tabs>
+          <w:tab w:val="left" w:pos="2700"/>
+        </w:tabs>
+      </w:pPr>
+      <w:r>
+        <w:t>#</w:t>
+      </w:r>
+      <w:proofErr w:type="spellStart"/>
+      <w:r>
+        <w:t>newzealand</w:t>
+      </w:r>
+      <w:proofErr w:type="spellEnd"/>
+      <w:r>
+        <w:tab/>
+      </w:r>
+      <w:r>
+        <w:tab/>
+      </w:r>
+      <w:proofErr w:type="spellStart"/>
+      <w:r>
+        <w:t>newzealand</w:t>
+      </w:r>
+      <w:proofErr w:type="spellEnd"/>
+    </w:p>
+    <w:p>
+      <w:pPr>
+        <w:tabs>
+          <w:tab w:val="left" w:pos="2700"/>
+        </w:tabs>
+      </w:pPr>
+      <w:r>
+        <w:t>#</w:t>
+      </w:r>
+      <w:proofErr w:type="spellStart"/>
+      <w:r>
+        <w:t>india</w:t>
+      </w:r>
+      <w:proofErr w:type="spellEnd"/>
+      <w:r>
+        <w:tab/>
+      </w:r>
+      <w:r>
+        <w:tab/>
+      </w:r>
+      <w:proofErr w:type="spellStart"/>
+      <w:r>
+        <w:t>india</w:t>
+      </w:r>
+      <w:proofErr w:type="spellEnd"/>
+    </w:p>
+    <w:p>
+      <w:pPr>
+        <w:tabs>
+          <w:tab w:val="left" w:pos="2700"/>
+        </w:tabs>
+      </w:pPr>
+      <w:r>
+        <w:t>#</w:t>
+      </w:r>
+      <w:proofErr w:type="spellStart"/>
+      <w:r>
+        <w:t>tahoe</w:t>
+      </w:r>
+      <w:proofErr w:type="spellEnd"/>
+      <w:r>
+        <w:tab/>
+      </w:r>
+      <w:r>
+        <w:tab/>
+      </w:r>
+      <w:proofErr w:type="spellStart"/>
+      <w:r>
+        <w:t>tahoe</w:t>
+      </w:r>
+      <w:proofErr w:type="spellEnd"/>
+    </w:p>
+    <w:p>
+      <w:pPr>
+        <w:tabs>
+          <w:tab w:val="left" w:pos="2700"/>
+        </w:tabs>
+      </w:pPr>
+      <w:r>
+        <w:t>#</w:t>
+      </w:r>
+      <w:proofErr w:type="spellStart"/>
+      <w:r>
+        <w:t>portland</w:t>
+      </w:r>
+      <w:proofErr w:type="spellEnd"/>
+      <w:r>
+        <w:tab/>
+      </w:r>
+      <w:r>
+        <w:tab/>
+      </w:r>
+      <w:proofErr w:type="spellStart"/>
+      <w:r>
+        <w:t>portland</w:t>
+      </w:r>
+      <w:proofErr w:type="spellEnd"/>
+    </w:p>
+    <w:p>
+      <w:pPr>
+        <w:tabs>
+          <w:tab w:val="left" w:pos="2700"/>
+        </w:tabs>
+      </w:pPr>
+      <w:r>
+        <w:t>#</w:t>
+      </w:r>
+      <w:proofErr w:type="spellStart"/>
+      <w:r>
+        <w:t>newyork</w:t>
+      </w:r>
+      <w:proofErr w:type="spellEnd"/>
+      <w:r>
+        <w:tab/>
+      </w:r>
+      <w:r>
+        <w:tab/>
+      </w:r>
+      <w:proofErr w:type="spellStart"/>
+      <w:r>
+        <w:t>newyork</w:t>
+      </w:r>
+      <w:proofErr w:type="spellEnd"/>
+    </w:p>
+    <w:p>
+      <w:pPr>
+        <w:tabs>
+          <w:tab w:val="left" w:pos="2700"/>
+        </w:tabs>
+      </w:pPr>
+      <w:r>
+        <w:t>#</w:t>
+      </w:r>
+      <w:proofErr w:type="spellStart"/>
+      <w:r>
+        <w:t>asheville</w:t>
+      </w:r>
+      <w:proofErr w:type="spellEnd"/>
+      <w:r>
+        <w:tab/>
+      </w:r>
+      <w:r>
+        <w:tab/>
+      </w:r>
+      <w:proofErr w:type="spellStart"/>
+      <w:r>
+        <w:t>asheville</w:t>
+      </w:r>
+      <w:proofErr w:type="spellEnd"/>
+    </w:p>
+    <w:p>
+      <w:pPr>
+        <w:tabs>
+          <w:tab w:val="left" w:pos="2700"/>
+        </w:tabs>
+      </w:pPr>
+      <w:r>
+        <w:t>#</w:t>
+      </w:r>
+      <w:proofErr w:type="spellStart"/>
+      <w:r>
+        <w:t>neworleans</w:t>
+      </w:r>
+      <w:proofErr w:type="spellEnd"/>
+      <w:r>
+        <w:tab/>
+      </w:r>
       <w:r>
         <w:tab/>
       </w:r>

</xml_diff>